<commit_message>
Made the setup script automatically zip the wordpress data, create the 'wordpressData' folder and move the zipped files to it, deleting the redundant zips afterwards.
</commit_message>
<xml_diff>
--- a/Backend/VM Setup/VM Setup Guide.docx
+++ b/Backend/VM Setup/VM Setup Guide.docx
@@ -87,7 +87,7 @@
         <w:rPr>
           <w:rtl w:val="0"/>
         </w:rPr>
-        <w:t xml:space="preserve">For me, when I signed in it brought me to the dashboard. Just re-click the link once signed in to get to the download page.</w:t>
+        <w:t xml:space="preserve">For me, when I signed in it brought me to the dashboard. Just click the link again to the download page.</w:t>
       </w:r>
     </w:p>
     <w:p>
@@ -105,7 +105,7 @@
         <w:rPr>
           <w:rtl w:val="0"/>
         </w:rPr>
-        <w:t xml:space="preserve">Pick your OS, download the appropriate installer, and install it.</w:t>
+        <w:t xml:space="preserve">Download the installer for your OS and install it.</w:t>
       </w:r>
       <w:r>
         <w:rPr>
@@ -179,7 +179,7 @@
         <w:rPr>
           <w:rtl w:val="0"/>
         </w:rPr>
-        <w:t xml:space="preserve">Go to “Edit virtual machine settings” and then “Options” to change the name of the VM. You can also optionally change the memory/CPU allocation if you want. I changed the RAM from 2 GB to 8 and cores from 4 to 8.</w:t>
+        <w:t xml:space="preserve">Go to “Edit virtual machine settings” and then “Options” to change the name of the VM. You can also optionally change the memory/CPU allocation if you want. I changed the RAM from 2 GB to 4 and cores from 4 to 8 because I have a 16 core CPU and 32GB of RAM on my system.</w:t>
       </w:r>
     </w:p>
     <w:p>
@@ -291,20 +291,7 @@
         <w:rPr>
           <w:rtl w:val="0"/>
         </w:rPr>
-        <w:t xml:space="preserve">it, </w:t>
-      </w:r>
-      <w:r>
-        <w:rPr>
-          <w:b w:val="1"/>
-          <w:rtl w:val="0"/>
-        </w:rPr>
-        <w:t xml:space="preserve">extracting the 3 .tar files into “wordpressData”</w:t>
-      </w:r>
-      <w:r>
-        <w:rPr>
-          <w:rtl w:val="0"/>
-        </w:rPr>
-        <w:t xml:space="preserve">.</w:t>
+        <w:t xml:space="preserve">it.</w:t>
       </w:r>
     </w:p>
     <w:p>
@@ -322,7 +309,7 @@
         <w:rPr>
           <w:rtl w:val="0"/>
         </w:rPr>
-        <w:t xml:space="preserve">If you get a “permission denied” error, run “sudo chown -R kali:kali /Desktop/GamifiedICS” in a terminal.</w:t>
+        <w:t xml:space="preserve">If you get a “permission denied” error, run “sudo chown -R kali:kali /Desktop/GamifiedICS” in the terminal.</w:t>
       </w:r>
     </w:p>
     <w:p>
@@ -365,6 +352,22 @@
     <w:p>
       <w:pPr>
         <w:numPr>
+          <w:ilvl w:val="2"/>
+          <w:numId w:val="1"/>
+        </w:numPr>
+        <w:ind w:left="2160" w:hanging="360"/>
+        <w:rPr/>
+      </w:pPr>
+      <w:r>
+        <w:rPr>
+          <w:rtl w:val="0"/>
+        </w:rPr>
+        <w:t xml:space="preserve">If it says it doesn’t exist, just run “cd GamifiedICS”.</w:t>
+      </w:r>
+    </w:p>
+    <w:p>
+      <w:pPr>
+        <w:numPr>
           <w:ilvl w:val="1"/>
           <w:numId w:val="1"/>
         </w:numPr>
@@ -417,6 +420,28 @@
         </w:rPr>
         <w:t xml:space="preserve">./setup.sh</w:t>
       </w:r>
+    </w:p>
+    <w:p>
+      <w:pPr>
+        <w:numPr>
+          <w:ilvl w:val="2"/>
+          <w:numId w:val="1"/>
+        </w:numPr>
+        <w:ind w:left="2160" w:hanging="360"/>
+        <w:rPr/>
+      </w:pPr>
+      <w:r>
+        <w:rPr>
+          <w:rtl w:val="0"/>
+        </w:rPr>
+        <w:t xml:space="preserve">This will run the startup script and do the rest. It will take a few minutes.</w:t>
+      </w:r>
+    </w:p>
+    <w:p>
+      <w:pPr>
+        <w:ind w:left="0" w:firstLine="0"/>
+        <w:rPr/>
+      </w:pPr>
       <w:r>
         <w:rPr>
           <w:rtl w:val="0"/>
@@ -435,7 +460,7 @@
         <w:rPr>
           <w:rtl w:val="0"/>
         </w:rPr>
-        <w:t xml:space="preserve">Finally, the containers should all be up and running. Here’s how to access the relevant web interfaces:</w:t>
+        <w:t xml:space="preserve">Once that’s done, the containers should all be up and running. Here’s how to access the relevant web interfaces:</w:t>
       </w:r>
     </w:p>
     <w:p>

</xml_diff>

<commit_message>
Updated compose file to have a separate Guacamole server for each system, as well as documentation.
</commit_message>
<xml_diff>
--- a/Backend/VM Setup/VM Setup Guide.docx
+++ b/Backend/VM Setup/VM Setup Guide.docx
@@ -179,7 +179,7 @@
         <w:rPr>
           <w:rtl w:val="0"/>
         </w:rPr>
-        <w:t xml:space="preserve">Go to “Edit virtual machine settings” and then “Options” to change the name of the VM. You can also optionally change the memory/CPU allocation if you want. I changed the RAM from 2 GB to 4 and cores from 4 to 8 because I have a 16 core CPU and 32GB of RAM on my system.</w:t>
+        <w:t xml:space="preserve">Go to “Edit virtual machine settings” and then “Options” to change the name of the VM. You can also optionally change the memory/CPU allocation if you want. I changed the RAM from 2 GB to 8 and left the cores at 4.</w:t>
       </w:r>
     </w:p>
     <w:p>
@@ -258,6 +258,24 @@
           <w:rtl w:val="0"/>
         </w:rPr>
         <w:t xml:space="preserve">Create a project folder called “GamifiedICS” on the desktop (GUI or command line).</w:t>
+      </w:r>
+    </w:p>
+    <w:p>
+      <w:pPr>
+        <w:numPr>
+          <w:ilvl w:val="1"/>
+          <w:numId w:val="1"/>
+        </w:numPr>
+        <w:ind w:left="1440" w:hanging="360"/>
+        <w:rPr>
+          <w:u w:val="none"/>
+        </w:rPr>
+      </w:pPr>
+      <w:r>
+        <w:rPr>
+          <w:rtl w:val="0"/>
+        </w:rPr>
+        <w:t xml:space="preserve">Make sure there’s no space and correct capitalization.</w:t>
       </w:r>
     </w:p>
     <w:p>
@@ -460,7 +478,33 @@
         <w:rPr>
           <w:rtl w:val="0"/>
         </w:rPr>
-        <w:t xml:space="preserve">Once that’s done, the containers should all be up and running. Here’s how to access the relevant web interfaces:</w:t>
+        <w:t xml:space="preserve">Once that’s done, the containers should all be up and running. To access the relevant web interfaces, you will need to know the IP of the VM. To find this, run </w:t>
+      </w:r>
+      <w:r>
+        <w:rPr>
+          <w:b w:val="1"/>
+          <w:rtl w:val="0"/>
+        </w:rPr>
+        <w:t xml:space="preserve">ip a</w:t>
+      </w:r>
+      <w:r>
+        <w:rPr>
+          <w:rtl w:val="0"/>
+        </w:rPr>
+        <w:t xml:space="preserve">, and look for a connection that says </w:t>
+      </w:r>
+      <w:r>
+        <w:rPr>
+          <w:b w:val="1"/>
+          <w:rtl w:val="0"/>
+        </w:rPr>
+        <w:t xml:space="preserve">eth0</w:t>
+      </w:r>
+      <w:r>
+        <w:rPr>
+          <w:rtl w:val="0"/>
+        </w:rPr>
+        <w:t xml:space="preserve">, or something similar. The first IP in purple is the one you will use to connect to the various containers:</w:t>
       </w:r>
     </w:p>
     <w:p>
@@ -506,7 +550,7 @@
         <w:rPr>
           <w:rtl w:val="0"/>
         </w:rPr>
-        <w:t xml:space="preserve">: localhost:8000/wp-admin</w:t>
+        <w:t xml:space="preserve">: [IP of VM]:8000/wp-admin</w:t>
       </w:r>
     </w:p>
     <w:p>
@@ -572,7 +616,7 @@
         <w:rPr>
           <w:rtl w:val="0"/>
         </w:rPr>
-        <w:t xml:space="preserve">: localhost:8001/wp-admin</w:t>
+        <w:t xml:space="preserve">: [IP of VM]:8001/wp-admin</w:t>
       </w:r>
     </w:p>
     <w:p>
@@ -638,7 +682,7 @@
         <w:rPr>
           <w:rtl w:val="0"/>
         </w:rPr>
-        <w:t xml:space="preserve">: localhost:8002/wp-admin</w:t>
+        <w:t xml:space="preserve">: [IP of VM]:8002/wp-admin</w:t>
       </w:r>
     </w:p>
     <w:p>
@@ -718,7 +762,7 @@
         <w:rPr>
           <w:rtl w:val="0"/>
         </w:rPr>
-        <w:t xml:space="preserve">: localhost:8083</w:t>
+        <w:t xml:space="preserve">: [IP of VM]:8083</w:t>
       </w:r>
     </w:p>
     <w:p>
@@ -764,7 +808,7 @@
         <w:rPr>
           <w:rtl w:val="0"/>
         </w:rPr>
-        <w:t xml:space="preserve">: localhost:8084</w:t>
+        <w:t xml:space="preserve">: [IP of VM]:8084</w:t>
       </w:r>
     </w:p>
     <w:p>
@@ -815,7 +859,7 @@
         <w:rPr>
           <w:rtl w:val="0"/>
         </w:rPr>
-        <w:t xml:space="preserve">: localhost:8085</w:t>
+        <w:t xml:space="preserve">: [IP of VM]:8085</w:t>
       </w:r>
     </w:p>
     <w:p>
@@ -849,9 +893,13 @@
           <w:numId w:val="1"/>
         </w:numPr>
         <w:ind w:left="1440" w:hanging="360"/>
-      </w:pPr>
-      <w:r>
-        <w:rPr>
+        <w:rPr>
+          <w:b w:val="1"/>
+        </w:rPr>
+      </w:pPr>
+      <w:r>
+        <w:rPr>
+          <w:b w:val="1"/>
           <w:rtl w:val="0"/>
         </w:rPr>
         <w:t xml:space="preserve">Guacamole:</w:t>
@@ -864,12 +912,17 @@
           <w:numId w:val="1"/>
         </w:numPr>
         <w:ind w:left="2160" w:hanging="360"/>
-      </w:pPr>
-      <w:r>
-        <w:rPr>
-          <w:rtl w:val="0"/>
-        </w:rPr>
-        <w:t xml:space="preserve">localhost:8080/guacamole</w:t>
+        <w:rPr>
+          <w:b w:val="1"/>
+          <w:u w:val="none"/>
+        </w:rPr>
+      </w:pPr>
+      <w:r>
+        <w:rPr>
+          <w:b w:val="1"/>
+          <w:rtl w:val="0"/>
+        </w:rPr>
+        <w:t xml:space="preserve">Laptop:</w:t>
       </w:r>
     </w:p>
     <w:p>
@@ -879,6 +932,21 @@
           <w:numId w:val="1"/>
         </w:numPr>
         <w:ind w:left="2880" w:hanging="360"/>
+      </w:pPr>
+      <w:r>
+        <w:rPr>
+          <w:rtl w:val="0"/>
+        </w:rPr>
+        <w:t xml:space="preserve">[IP of VM]:8080/guacamole</w:t>
+      </w:r>
+    </w:p>
+    <w:p>
+      <w:pPr>
+        <w:numPr>
+          <w:ilvl w:val="4"/>
+          <w:numId w:val="1"/>
+        </w:numPr>
+        <w:ind w:left="3600" w:hanging="360"/>
       </w:pPr>
       <w:r>
         <w:rPr>
@@ -899,6 +967,288 @@
     <w:p>
       <w:pPr>
         <w:numPr>
+          <w:ilvl w:val="4"/>
+          <w:numId w:val="1"/>
+        </w:numPr>
+        <w:ind w:left="3600" w:hanging="360"/>
+      </w:pPr>
+      <w:r>
+        <w:rPr>
+          <w:rtl w:val="0"/>
+        </w:rPr>
+        <w:t xml:space="preserve">You also need to make a connection to the Laptop container, which will simulate the user’s in-game laptop:</w:t>
+      </w:r>
+    </w:p>
+    <w:p>
+      <w:pPr>
+        <w:numPr>
+          <w:ilvl w:val="5"/>
+          <w:numId w:val="1"/>
+        </w:numPr>
+        <w:ind w:left="4320" w:hanging="360"/>
+      </w:pPr>
+      <w:r>
+        <w:rPr>
+          <w:rtl w:val="0"/>
+        </w:rPr>
+        <w:t xml:space="preserve">Click on the “guacadmin” in the top right -&gt; Settings.</w:t>
+      </w:r>
+    </w:p>
+    <w:p>
+      <w:pPr>
+        <w:numPr>
+          <w:ilvl w:val="5"/>
+          <w:numId w:val="1"/>
+        </w:numPr>
+        <w:ind w:left="4320" w:hanging="360"/>
+      </w:pPr>
+      <w:r>
+        <w:rPr>
+          <w:rtl w:val="0"/>
+        </w:rPr>
+        <w:t xml:space="preserve">Go to Connections (the bar near the top) -&gt; New Connection.</w:t>
+      </w:r>
+    </w:p>
+    <w:p>
+      <w:pPr>
+        <w:numPr>
+          <w:ilvl w:val="5"/>
+          <w:numId w:val="1"/>
+        </w:numPr>
+        <w:ind w:left="4320" w:hanging="360"/>
+      </w:pPr>
+      <w:r>
+        <w:rPr>
+          <w:rtl w:val="0"/>
+        </w:rPr>
+        <w:t xml:space="preserve">Fill in the following fields:</w:t>
+      </w:r>
+    </w:p>
+    <w:p>
+      <w:pPr>
+        <w:numPr>
+          <w:ilvl w:val="6"/>
+          <w:numId w:val="1"/>
+        </w:numPr>
+        <w:ind w:left="5040" w:hanging="360"/>
+      </w:pPr>
+      <w:r>
+        <w:rPr>
+          <w:rtl w:val="0"/>
+        </w:rPr>
+        <w:t xml:space="preserve">Name: choose a name: </w:t>
+      </w:r>
+      <w:r>
+        <w:rPr>
+          <w:b w:val="1"/>
+          <w:rtl w:val="0"/>
+        </w:rPr>
+        <w:t xml:space="preserve">Your Laptop</w:t>
+      </w:r>
+    </w:p>
+    <w:p>
+      <w:pPr>
+        <w:numPr>
+          <w:ilvl w:val="6"/>
+          <w:numId w:val="1"/>
+        </w:numPr>
+        <w:ind w:left="5040" w:hanging="360"/>
+      </w:pPr>
+      <w:r>
+        <w:rPr>
+          <w:rtl w:val="0"/>
+        </w:rPr>
+        <w:t xml:space="preserve">Protocol: </w:t>
+      </w:r>
+      <w:r>
+        <w:rPr>
+          <w:b w:val="1"/>
+          <w:rtl w:val="0"/>
+        </w:rPr>
+        <w:t xml:space="preserve">SSH</w:t>
+      </w:r>
+    </w:p>
+    <w:p>
+      <w:pPr>
+        <w:numPr>
+          <w:ilvl w:val="6"/>
+          <w:numId w:val="1"/>
+        </w:numPr>
+        <w:ind w:left="5040" w:hanging="360"/>
+      </w:pPr>
+      <w:r>
+        <w:rPr>
+          <w:rtl w:val="0"/>
+        </w:rPr>
+        <w:t xml:space="preserve">Parameters -&gt; Network -&gt; Hostname: </w:t>
+      </w:r>
+      <w:r>
+        <w:rPr>
+          <w:b w:val="1"/>
+          <w:rtl w:val="0"/>
+        </w:rPr>
+        <w:t xml:space="preserve">Laptop</w:t>
+      </w:r>
+    </w:p>
+    <w:p>
+      <w:pPr>
+        <w:numPr>
+          <w:ilvl w:val="6"/>
+          <w:numId w:val="1"/>
+        </w:numPr>
+        <w:ind w:left="5040" w:hanging="360"/>
+      </w:pPr>
+      <w:r>
+        <w:rPr>
+          <w:rtl w:val="0"/>
+        </w:rPr>
+        <w:t xml:space="preserve">Parameters -&gt; Network -&gt; Port: </w:t>
+      </w:r>
+      <w:r>
+        <w:rPr>
+          <w:b w:val="1"/>
+          <w:rtl w:val="0"/>
+        </w:rPr>
+        <w:t xml:space="preserve">22 </w:t>
+      </w:r>
+      <w:r>
+        <w:rPr>
+          <w:rtl w:val="0"/>
+        </w:rPr>
+        <w:t xml:space="preserve">(SSH default port)</w:t>
+      </w:r>
+    </w:p>
+    <w:p>
+      <w:pPr>
+        <w:numPr>
+          <w:ilvl w:val="6"/>
+          <w:numId w:val="1"/>
+        </w:numPr>
+        <w:ind w:left="5040" w:hanging="360"/>
+      </w:pPr>
+      <w:r>
+        <w:rPr>
+          <w:rtl w:val="0"/>
+        </w:rPr>
+        <w:t xml:space="preserve">Parameters -&gt; Authentication -&gt; Username: </w:t>
+      </w:r>
+      <w:r>
+        <w:rPr>
+          <w:b w:val="1"/>
+          <w:rtl w:val="0"/>
+        </w:rPr>
+        <w:t xml:space="preserve">root</w:t>
+      </w:r>
+    </w:p>
+    <w:p>
+      <w:pPr>
+        <w:numPr>
+          <w:ilvl w:val="6"/>
+          <w:numId w:val="1"/>
+        </w:numPr>
+        <w:ind w:left="5040" w:hanging="360"/>
+      </w:pPr>
+      <w:r>
+        <w:rPr>
+          <w:rtl w:val="0"/>
+        </w:rPr>
+        <w:t xml:space="preserve">Parameters -&gt; Authentication -&gt; Password: </w:t>
+      </w:r>
+      <w:r>
+        <w:rPr>
+          <w:b w:val="1"/>
+          <w:rtl w:val="0"/>
+        </w:rPr>
+        <w:t xml:space="preserve">root</w:t>
+      </w:r>
+    </w:p>
+    <w:p>
+      <w:pPr>
+        <w:numPr>
+          <w:ilvl w:val="5"/>
+          <w:numId w:val="1"/>
+        </w:numPr>
+        <w:ind w:left="4320" w:hanging="360"/>
+      </w:pPr>
+      <w:r>
+        <w:rPr>
+          <w:rtl w:val="0"/>
+        </w:rPr>
+        <w:t xml:space="preserve">Go to the bottom and click Save.</w:t>
+      </w:r>
+    </w:p>
+    <w:p>
+      <w:pPr>
+        <w:numPr>
+          <w:ilvl w:val="5"/>
+          <w:numId w:val="1"/>
+        </w:numPr>
+        <w:ind w:left="4320" w:hanging="360"/>
+      </w:pPr>
+      <w:r>
+        <w:rPr>
+          <w:rtl w:val="0"/>
+        </w:rPr>
+        <w:t xml:space="preserve">Click on the “guacadmin” in the top right again -&gt; Home</w:t>
+      </w:r>
+    </w:p>
+    <w:p>
+      <w:pPr>
+        <w:numPr>
+          <w:ilvl w:val="5"/>
+          <w:numId w:val="1"/>
+        </w:numPr>
+        <w:ind w:left="4320" w:hanging="360"/>
+      </w:pPr>
+      <w:r>
+        <w:rPr>
+          <w:rtl w:val="0"/>
+        </w:rPr>
+        <w:t xml:space="preserve">You should see the connection now. Click it to test it out.</w:t>
+      </w:r>
+    </w:p>
+    <w:p>
+      <w:pPr>
+        <w:numPr>
+          <w:ilvl w:val="6"/>
+          <w:numId w:val="1"/>
+        </w:numPr>
+        <w:ind w:left="5040" w:hanging="360"/>
+      </w:pPr>
+      <w:r>
+        <w:rPr>
+          <w:rtl w:val="0"/>
+        </w:rPr>
+        <w:t xml:space="preserve">You should see a terminal if it worked correctly.</w:t>
+      </w:r>
+    </w:p>
+    <w:p>
+      <w:pPr>
+        <w:numPr>
+          <w:ilvl w:val="2"/>
+          <w:numId w:val="1"/>
+        </w:numPr>
+        <w:ind w:left="2160" w:hanging="360"/>
+        <w:rPr>
+          <w:b w:val="1"/>
+        </w:rPr>
+      </w:pPr>
+      <w:r>
+        <w:rPr>
+          <w:b w:val="1"/>
+          <w:rtl w:val="0"/>
+        </w:rPr>
+        <w:t xml:space="preserve">EV Charger:</w:t>
+      </w:r>
+      <w:r>
+        <w:rPr>
+          <w:rtl w:val="0"/>
+        </w:rPr>
+      </w:r>
+    </w:p>
+    <w:p>
+      <w:pPr>
+        <w:numPr>
           <w:ilvl w:val="3"/>
           <w:numId w:val="1"/>
         </w:numPr>
@@ -908,7 +1258,7 @@
         <w:rPr>
           <w:rtl w:val="0"/>
         </w:rPr>
-        <w:t xml:space="preserve">You also need to make a connection to the Laptop container, which will simulate the user’s in-game laptop:</w:t>
+        <w:t xml:space="preserve">[IP of VM]:8090/guacamole</w:t>
       </w:r>
     </w:p>
     <w:p>
@@ -918,12 +1268,88 @@
           <w:numId w:val="1"/>
         </w:numPr>
         <w:ind w:left="3600" w:hanging="360"/>
-      </w:pPr>
-      <w:r>
-        <w:rPr>
-          <w:rtl w:val="0"/>
-        </w:rPr>
-        <w:t xml:space="preserve">Click on the “guacadmin” in the top right -&gt; Settings.</w:t>
+        <w:rPr>
+          <w:u w:val="none"/>
+        </w:rPr>
+      </w:pPr>
+      <w:r>
+        <w:rPr>
+          <w:rtl w:val="0"/>
+        </w:rPr>
+        <w:t xml:space="preserve">Make a connection the same as before, but change the name to “</w:t>
+      </w:r>
+      <w:r>
+        <w:rPr>
+          <w:b w:val="1"/>
+          <w:rtl w:val="0"/>
+        </w:rPr>
+        <w:t xml:space="preserve">EV Charger</w:t>
+      </w:r>
+      <w:r>
+        <w:rPr>
+          <w:rtl w:val="0"/>
+        </w:rPr>
+        <w:t xml:space="preserve">” and the authentication parameters to “</w:t>
+      </w:r>
+      <w:r>
+        <w:rPr>
+          <w:b w:val="1"/>
+          <w:rtl w:val="0"/>
+        </w:rPr>
+        <w:t xml:space="preserve">user</w:t>
+      </w:r>
+      <w:r>
+        <w:rPr>
+          <w:rtl w:val="0"/>
+        </w:rPr>
+        <w:t xml:space="preserve">” and “</w:t>
+      </w:r>
+      <w:r>
+        <w:rPr>
+          <w:b w:val="1"/>
+          <w:rtl w:val="0"/>
+        </w:rPr>
+        <w:t xml:space="preserve">password</w:t>
+      </w:r>
+      <w:r>
+        <w:rPr>
+          <w:rtl w:val="0"/>
+        </w:rPr>
+        <w:t xml:space="preserve">” (instead of “root” and “root”).</w:t>
+      </w:r>
+    </w:p>
+    <w:p>
+      <w:pPr>
+        <w:numPr>
+          <w:ilvl w:val="2"/>
+          <w:numId w:val="1"/>
+        </w:numPr>
+        <w:ind w:left="2160" w:hanging="360"/>
+        <w:rPr>
+          <w:b w:val="1"/>
+        </w:rPr>
+      </w:pPr>
+      <w:r>
+        <w:rPr>
+          <w:b w:val="1"/>
+          <w:rtl w:val="0"/>
+        </w:rPr>
+        <w:t xml:space="preserve">Monorail:</w:t>
+      </w:r>
+    </w:p>
+    <w:p>
+      <w:pPr>
+        <w:numPr>
+          <w:ilvl w:val="3"/>
+          <w:numId w:val="1"/>
+        </w:numPr>
+        <w:ind w:left="2880" w:hanging="360"/>
+      </w:pPr>
+      <w:r>
+        <w:rPr>
+          <w:rtl w:val="0"/>
+        </w:rPr>
+        <w:t xml:space="preserve">[IP of VM]:8091/guacamole</w:t>
       </w:r>
     </w:p>
     <w:p>
@@ -933,12 +1359,49 @@
           <w:numId w:val="1"/>
         </w:numPr>
         <w:ind w:left="3600" w:hanging="360"/>
-      </w:pPr>
-      <w:r>
-        <w:rPr>
-          <w:rtl w:val="0"/>
-        </w:rPr>
-        <w:t xml:space="preserve">Go to Connections (the bar near the top) -&gt; New Connection.</w:t>
+        <w:rPr>
+          <w:u w:val="none"/>
+        </w:rPr>
+      </w:pPr>
+      <w:r>
+        <w:rPr>
+          <w:rtl w:val="0"/>
+        </w:rPr>
+        <w:t xml:space="preserve">Make a connection the same way as above, changing only the name.</w:t>
+      </w:r>
+    </w:p>
+    <w:p>
+      <w:pPr>
+        <w:numPr>
+          <w:ilvl w:val="2"/>
+          <w:numId w:val="1"/>
+        </w:numPr>
+        <w:ind w:left="2160" w:hanging="360"/>
+        <w:rPr>
+          <w:b w:val="1"/>
+        </w:rPr>
+      </w:pPr>
+      <w:r>
+        <w:rPr>
+          <w:b w:val="1"/>
+          <w:rtl w:val="0"/>
+        </w:rPr>
+        <w:t xml:space="preserve">Power plant:</w:t>
+      </w:r>
+    </w:p>
+    <w:p>
+      <w:pPr>
+        <w:numPr>
+          <w:ilvl w:val="3"/>
+          <w:numId w:val="1"/>
+        </w:numPr>
+        <w:ind w:left="2880" w:hanging="360"/>
+      </w:pPr>
+      <w:r>
+        <w:rPr>
+          <w:rtl w:val="0"/>
+        </w:rPr>
+        <w:t xml:space="preserve">[IP of VM]:8092/guacamole</w:t>
       </w:r>
     </w:p>
     <w:p>
@@ -953,205 +1416,7 @@
         <w:rPr>
           <w:rtl w:val="0"/>
         </w:rPr>
-        <w:t xml:space="preserve">Fill in the following fields:</w:t>
-      </w:r>
-    </w:p>
-    <w:p>
-      <w:pPr>
-        <w:numPr>
-          <w:ilvl w:val="5"/>
-          <w:numId w:val="1"/>
-        </w:numPr>
-        <w:ind w:left="4320" w:hanging="360"/>
-      </w:pPr>
-      <w:r>
-        <w:rPr>
-          <w:rtl w:val="0"/>
-        </w:rPr>
-        <w:t xml:space="preserve">Name: choose a name: </w:t>
-      </w:r>
-      <w:r>
-        <w:rPr>
-          <w:b w:val="1"/>
-          <w:rtl w:val="0"/>
-        </w:rPr>
-        <w:t xml:space="preserve">Your Laptop</w:t>
-      </w:r>
-    </w:p>
-    <w:p>
-      <w:pPr>
-        <w:numPr>
-          <w:ilvl w:val="5"/>
-          <w:numId w:val="1"/>
-        </w:numPr>
-        <w:ind w:left="4320" w:hanging="360"/>
-      </w:pPr>
-      <w:r>
-        <w:rPr>
-          <w:rtl w:val="0"/>
-        </w:rPr>
-        <w:t xml:space="preserve">Protocol: </w:t>
-      </w:r>
-      <w:r>
-        <w:rPr>
-          <w:b w:val="1"/>
-          <w:rtl w:val="0"/>
-        </w:rPr>
-        <w:t xml:space="preserve">SSH</w:t>
-      </w:r>
-    </w:p>
-    <w:p>
-      <w:pPr>
-        <w:numPr>
-          <w:ilvl w:val="5"/>
-          <w:numId w:val="1"/>
-        </w:numPr>
-        <w:ind w:left="4320" w:hanging="360"/>
-      </w:pPr>
-      <w:r>
-        <w:rPr>
-          <w:rtl w:val="0"/>
-        </w:rPr>
-        <w:t xml:space="preserve">Parameters -&gt; Network -&gt; Hostname: </w:t>
-      </w:r>
-      <w:r>
-        <w:rPr>
-          <w:b w:val="1"/>
-          <w:rtl w:val="0"/>
-        </w:rPr>
-        <w:t xml:space="preserve">Laptop</w:t>
-      </w:r>
-    </w:p>
-    <w:p>
-      <w:pPr>
-        <w:numPr>
-          <w:ilvl w:val="5"/>
-          <w:numId w:val="1"/>
-        </w:numPr>
-        <w:ind w:left="4320" w:hanging="360"/>
-      </w:pPr>
-      <w:r>
-        <w:rPr>
-          <w:rtl w:val="0"/>
-        </w:rPr>
-        <w:t xml:space="preserve">Parameters -&gt; Network -&gt; Port: </w:t>
-      </w:r>
-      <w:r>
-        <w:rPr>
-          <w:b w:val="1"/>
-          <w:rtl w:val="0"/>
-        </w:rPr>
-        <w:t xml:space="preserve">22 </w:t>
-      </w:r>
-      <w:r>
-        <w:rPr>
-          <w:rtl w:val="0"/>
-        </w:rPr>
-        <w:t xml:space="preserve">(SSH default port)</w:t>
-      </w:r>
-    </w:p>
-    <w:p>
-      <w:pPr>
-        <w:numPr>
-          <w:ilvl w:val="5"/>
-          <w:numId w:val="1"/>
-        </w:numPr>
-        <w:ind w:left="4320" w:hanging="360"/>
-      </w:pPr>
-      <w:r>
-        <w:rPr>
-          <w:rtl w:val="0"/>
-        </w:rPr>
-        <w:t xml:space="preserve">Parameters -&gt; Authentication -&gt; Username: </w:t>
-      </w:r>
-      <w:r>
-        <w:rPr>
-          <w:b w:val="1"/>
-          <w:rtl w:val="0"/>
-        </w:rPr>
-        <w:t xml:space="preserve">root</w:t>
-      </w:r>
-    </w:p>
-    <w:p>
-      <w:pPr>
-        <w:numPr>
-          <w:ilvl w:val="5"/>
-          <w:numId w:val="1"/>
-        </w:numPr>
-        <w:ind w:left="4320" w:hanging="360"/>
-      </w:pPr>
-      <w:r>
-        <w:rPr>
-          <w:rtl w:val="0"/>
-        </w:rPr>
-        <w:t xml:space="preserve">Parameters -&gt; Authentication -&gt; Password: </w:t>
-      </w:r>
-      <w:r>
-        <w:rPr>
-          <w:b w:val="1"/>
-          <w:rtl w:val="0"/>
-        </w:rPr>
-        <w:t xml:space="preserve">root</w:t>
-      </w:r>
-    </w:p>
-    <w:p>
-      <w:pPr>
-        <w:numPr>
-          <w:ilvl w:val="4"/>
-          <w:numId w:val="1"/>
-        </w:numPr>
-        <w:ind w:left="3600" w:hanging="360"/>
-      </w:pPr>
-      <w:r>
-        <w:rPr>
-          <w:rtl w:val="0"/>
-        </w:rPr>
-        <w:t xml:space="preserve">Go to the bottom and click Save.</w:t>
-      </w:r>
-    </w:p>
-    <w:p>
-      <w:pPr>
-        <w:numPr>
-          <w:ilvl w:val="4"/>
-          <w:numId w:val="1"/>
-        </w:numPr>
-        <w:ind w:left="3600" w:hanging="360"/>
-      </w:pPr>
-      <w:r>
-        <w:rPr>
-          <w:rtl w:val="0"/>
-        </w:rPr>
-        <w:t xml:space="preserve">Click on the “guacadmin” in the top right again -&gt; Home</w:t>
-      </w:r>
-    </w:p>
-    <w:p>
-      <w:pPr>
-        <w:numPr>
-          <w:ilvl w:val="4"/>
-          <w:numId w:val="1"/>
-        </w:numPr>
-        <w:ind w:left="3600" w:hanging="360"/>
-      </w:pPr>
-      <w:r>
-        <w:rPr>
-          <w:rtl w:val="0"/>
-        </w:rPr>
-        <w:t xml:space="preserve">You should see the connection now. Click it to test it out.</w:t>
-      </w:r>
-    </w:p>
-    <w:p>
-      <w:pPr>
-        <w:numPr>
-          <w:ilvl w:val="5"/>
-          <w:numId w:val="1"/>
-        </w:numPr>
-        <w:ind w:left="4320" w:hanging="360"/>
-      </w:pPr>
-      <w:r>
-        <w:rPr>
-          <w:rtl w:val="0"/>
-        </w:rPr>
-        <w:t xml:space="preserve">You should see a terminal if it worked correctly.</w:t>
+        <w:t xml:space="preserve">Make a connection the same way as above, changing only the name.</w:t>
       </w:r>
     </w:p>
     <w:p>
@@ -2188,7 +2453,45 @@
         <w:rPr>
           <w:rtl w:val="0"/>
         </w:rPr>
-        <w:t xml:space="preserve">Doing “down” instead of “stop” deletes the containers as well as stops them. Can be useful, but use with caution (don’t mix them up!)</w:t>
+        <w:t xml:space="preserve">Doing </w:t>
+      </w:r>
+      <w:r>
+        <w:rPr>
+          <w:b w:val="1"/>
+          <w:rtl w:val="0"/>
+        </w:rPr>
+        <w:t xml:space="preserve">sudo docker compose down </w:t>
+      </w:r>
+      <w:r>
+        <w:rPr>
+          <w:rtl w:val="0"/>
+        </w:rPr>
+        <w:t xml:space="preserve">instead of “stop” deletes the containers as well as stops them. Can be useful, but use with caution (don’t mix them up!)</w:t>
+      </w:r>
+    </w:p>
+    <w:p>
+      <w:pPr>
+        <w:numPr>
+          <w:ilvl w:val="3"/>
+          <w:numId w:val="4"/>
+        </w:numPr>
+        <w:ind w:left="2880" w:hanging="360"/>
+        <w:rPr>
+          <w:b w:val="1"/>
+        </w:rPr>
+      </w:pPr>
+      <w:r>
+        <w:rPr>
+          <w:b w:val="1"/>
+          <w:rtl w:val="0"/>
+        </w:rPr>
+        <w:t xml:space="preserve">sudo docker compose down -v</w:t>
+      </w:r>
+      <w:r>
+        <w:rPr>
+          <w:rtl w:val="0"/>
+        </w:rPr>
+        <w:t xml:space="preserve"> also removes any volumes in use by containers. Could be useful for debugging.</w:t>
       </w:r>
     </w:p>
     <w:p>

</xml_diff>

<commit_message>
Updated yaml file because old one didn't actually have the new Guacamole containers.
</commit_message>
<xml_diff>
--- a/Backend/VM Setup/VM Setup Guide.docx
+++ b/Backend/VM Setup/VM Setup Guide.docx
@@ -1289,7 +1289,20 @@
         <w:rPr>
           <w:rtl w:val="0"/>
         </w:rPr>
-        <w:t xml:space="preserve">” and the authentication parameters to “</w:t>
+        <w:t xml:space="preserve">”, Network -&gt; Hostname to </w:t>
+      </w:r>
+      <w:r>
+        <w:rPr>
+          <w:b w:val="1"/>
+          <w:rtl w:val="0"/>
+        </w:rPr>
+        <w:t xml:space="preserve">EV-charger</w:t>
+      </w:r>
+      <w:r>
+        <w:rPr>
+          <w:rtl w:val="0"/>
+        </w:rPr>
+        <w:t xml:space="preserve">, and the authentication parameters to “</w:t>
       </w:r>
       <w:r>
         <w:rPr>
@@ -1367,7 +1380,20 @@
         <w:rPr>
           <w:rtl w:val="0"/>
         </w:rPr>
-        <w:t xml:space="preserve">Make a connection the same way as above, changing only the name.</w:t>
+        <w:t xml:space="preserve">Make a connection the same way as above, changing the name and Network -&gt; Hostname to </w:t>
+      </w:r>
+      <w:r>
+        <w:rPr>
+          <w:b w:val="1"/>
+          <w:rtl w:val="0"/>
+        </w:rPr>
+        <w:t xml:space="preserve">Monorail</w:t>
+      </w:r>
+      <w:r>
+        <w:rPr>
+          <w:rtl w:val="0"/>
+        </w:rPr>
+        <w:t xml:space="preserve">.</w:t>
       </w:r>
     </w:p>
     <w:p>
@@ -1416,7 +1442,33 @@
         <w:rPr>
           <w:rtl w:val="0"/>
         </w:rPr>
-        <w:t xml:space="preserve">Make a connection the same way as above, changing only the name.</w:t>
+        <w:t xml:space="preserve">Make a connection the same way as above, changing the name to </w:t>
+      </w:r>
+      <w:r>
+        <w:rPr>
+          <w:b w:val="1"/>
+          <w:rtl w:val="0"/>
+        </w:rPr>
+        <w:t xml:space="preserve">Power Plant</w:t>
+      </w:r>
+      <w:r>
+        <w:rPr>
+          <w:rtl w:val="0"/>
+        </w:rPr>
+        <w:t xml:space="preserve"> and Network -&gt; Hostname to </w:t>
+      </w:r>
+      <w:r>
+        <w:rPr>
+          <w:b w:val="1"/>
+          <w:rtl w:val="0"/>
+        </w:rPr>
+        <w:t xml:space="preserve">Power-plant</w:t>
+      </w:r>
+      <w:r>
+        <w:rPr>
+          <w:rtl w:val="0"/>
+        </w:rPr>
+        <w:t xml:space="preserve">.</w:t>
       </w:r>
     </w:p>
     <w:p>
@@ -1888,6 +1940,31 @@
     </w:p>
     <w:p>
       <w:pPr>
+        <w:numPr>
+          <w:ilvl w:val="0"/>
+          <w:numId w:val="2"/>
+        </w:numPr>
+        <w:ind w:left="720" w:hanging="360"/>
+        <w:rPr>
+          <w:u w:val="none"/>
+        </w:rPr>
+      </w:pPr>
+      <w:r>
+        <w:rPr>
+          <w:rtl w:val="0"/>
+        </w:rPr>
+        <w:t xml:space="preserve">When accessing the wordpress server from my local machine, it kept redirecting to “localhost”. It seemed to be hard-coded in the sql server’s database due to me initially setting it up on the VM, accessing it via localhost, and having wordpress auto-configure the redirect to localhost. So, I had to edit the </w:t>
+      </w:r>
+      <w:r>
+        <w:rPr>
+          <w:b w:val="1"/>
+          <w:rtl w:val="0"/>
+        </w:rPr>
+        <w:t xml:space="preserve">/html/</w:t>
+      </w:r>
+    </w:p>
+    <w:p>
+      <w:pPr>
         <w:ind w:left="0" w:firstLine="0"/>
         <w:rPr/>
       </w:pPr>
@@ -2402,6 +2479,72 @@
           <w:rtl w:val="0"/>
         </w:rPr>
         <w:t xml:space="preserve">Start all of the containers defined in the yaml file</w:t>
+      </w:r>
+    </w:p>
+    <w:p>
+      <w:pPr>
+        <w:numPr>
+          <w:ilvl w:val="2"/>
+          <w:numId w:val="4"/>
+        </w:numPr>
+        <w:ind w:left="2160" w:hanging="360"/>
+        <w:rPr>
+          <w:b w:val="1"/>
+        </w:rPr>
+      </w:pPr>
+      <w:r>
+        <w:rPr>
+          <w:b w:val="1"/>
+          <w:rtl w:val="0"/>
+        </w:rPr>
+        <w:t xml:space="preserve">sudo docker compose up -d --remove-orphans</w:t>
+      </w:r>
+      <w:r>
+        <w:rPr>
+          <w:rtl w:val="0"/>
+        </w:rPr>
+      </w:r>
+    </w:p>
+    <w:p>
+      <w:pPr>
+        <w:numPr>
+          <w:ilvl w:val="3"/>
+          <w:numId w:val="4"/>
+        </w:numPr>
+        <w:ind w:left="2880" w:hanging="360"/>
+        <w:rPr>
+          <w:u w:val="none"/>
+        </w:rPr>
+      </w:pPr>
+      <w:r>
+        <w:rPr>
+          <w:rtl w:val="0"/>
+        </w:rPr>
+        <w:t xml:space="preserve">If you rename a container and it </w:t>
+      </w:r>
+      <w:r>
+        <w:rPr>
+          <w:rtl w:val="0"/>
+        </w:rPr>
+        <w:t xml:space="preserve">listen</w:t>
+      </w:r>
+      <w:r>
+        <w:rPr>
+          <w:rtl w:val="0"/>
+        </w:rPr>
+        <w:t xml:space="preserve">s on a port, when you try to run it again it will </w:t>
+      </w:r>
+      <w:r>
+        <w:rPr>
+          <w:rtl w:val="0"/>
+        </w:rPr>
+        <w:t xml:space="preserve">say port</w:t>
+      </w:r>
+      <w:r>
+        <w:rPr>
+          <w:rtl w:val="0"/>
+        </w:rPr>
+        <w:t xml:space="preserve"> is in use. Use the --remove-orphans flag to delete these old copies of the container and free up the port(s).</w:t>
       </w:r>
     </w:p>
     <w:p>

</xml_diff>